<commit_message>
delete surat page and completed create dokumen and edit
</commit_message>
<xml_diff>
--- a/public/template/3_10_SP_BJ_(GD).docx
+++ b/public/template/3_10_SP_BJ_(GD).docx
@@ -1866,7 +1866,7 @@
           <w:shd w:fill="auto" w:val="clear"/>
           <w:vertAlign w:val="baseline"/>
         </w:rPr>
-        <w:t>${Penyedia}</w:t>
+        <w:t>${penyedia}</w:t>
       </w:r>
     </w:p>
     <w:p>
@@ -5545,7 +5545,7 @@
                 <w:sz w:val="24"/>
                 <w:szCs w:val="24"/>
               </w:rPr>
-              <w:t>${Penyedia}</w:t>
+              <w:t>${penyedia}</w:t>
             </w:r>
           </w:p>
         </w:tc>
@@ -7216,27 +7216,7 @@
                 <w:sz w:val="18"/>
                 <w:szCs w:val="18"/>
               </w:rPr>
-              <w:t>${</w:t>
-            </w:r>
-            <w:r>
-              <w:rPr>
-                <w:rFonts w:eastAsia="Arial" w:cs="Arial" w:ascii="Arial" w:hAnsi="Arial"/>
-                <w:b w:val="false"/>
-                <w:i w:val="false"/>
-                <w:caps w:val="false"/>
-                <w:smallCaps w:val="false"/>
-                <w:strike w:val="false"/>
-                <w:dstrike w:val="false"/>
-                <w:color w:val="000000"/>
-                <w:position w:val="0"/>
-                <w:sz w:val="18"/>
-                <w:sz w:val="18"/>
-                <w:szCs w:val="18"/>
-                <w:u w:val="none"/>
-                <w:shd w:fill="auto" w:val="clear"/>
-                <w:vertAlign w:val="baseline"/>
-              </w:rPr>
-              <w:t>Penyedia}</w:t>
+              <w:t>${penyedia}</w:t>
             </w:r>
           </w:p>
         </w:tc>
@@ -8753,7 +8733,7 @@
                 <w:shd w:fill="auto" w:val="clear"/>
                 <w:vertAlign w:val="baseline"/>
               </w:rPr>
-              <w:t>${Penyedia}</w:t>
+              <w:t>${penyedia}</w:t>
             </w:r>
           </w:p>
         </w:tc>
@@ -9217,7 +9197,7 @@
         <w:tab/>
         <w:t>:</w:t>
         <w:tab/>
-        <w:t>${Penyedia}</w:t>
+        <w:t>${penyedia}</w:t>
       </w:r>
     </w:p>
     <w:p>
@@ -9830,8 +9810,8 @@
         <w:gridCol w:w="1425"/>
         <w:gridCol w:w="285"/>
         <w:gridCol w:w="3735"/>
-        <w:gridCol w:w="1360"/>
-        <w:gridCol w:w="3260"/>
+        <w:gridCol w:w="1359"/>
+        <w:gridCol w:w="3261"/>
       </w:tblGrid>
       <w:tr>
         <w:trPr/>
@@ -10248,7 +10228,7 @@
         </w:tc>
         <w:tc>
           <w:tcPr>
-            <w:tcW w:w="1360" w:type="dxa"/>
+            <w:tcW w:w="1359" w:type="dxa"/>
             <w:tcBorders/>
           </w:tcPr>
           <w:p>
@@ -10275,7 +10255,7 @@
         </w:tc>
         <w:tc>
           <w:tcPr>
-            <w:tcW w:w="3260" w:type="dxa"/>
+            <w:tcW w:w="3261" w:type="dxa"/>
             <w:tcBorders/>
           </w:tcPr>
           <w:p>
@@ -10458,7 +10438,7 @@
           <w:shd w:fill="auto" w:val="clear"/>
           <w:vertAlign w:val="baseline"/>
         </w:rPr>
-        <w:t>${Penyedia}</w:t>
+        <w:t>${penyedia}</w:t>
       </w:r>
     </w:p>
     <w:p>
@@ -11296,21 +11276,7 @@
           <w:rFonts w:eastAsia="Arial" w:cs="Arial" w:ascii="Arial" w:hAnsi="Arial"/>
           <w:color w:val="0D0D0D"/>
         </w:rPr>
-        <w:t>Nomor : ${</w:t>
-      </w:r>
-      <w:r>
-        <w:rPr>
-          <w:rFonts w:eastAsia="Arial" w:cs="Arial" w:ascii="Arial" w:hAnsi="Arial"/>
-          <w:color w:val="0D0D0D"/>
-        </w:rPr>
-        <w:t>n</w:t>
-      </w:r>
-      <w:r>
-        <w:rPr>
-          <w:rFonts w:eastAsia="Arial" w:cs="Arial" w:ascii="Arial" w:hAnsi="Arial"/>
-          <w:color w:val="0D0D0D"/>
-        </w:rPr>
-        <w:t>omorSPK}</w:t>
+        <w:t>Nomor : ${nomorSPK}</w:t>
       </w:r>
     </w:p>
     <w:p>
@@ -11411,21 +11377,7 @@
         </w:rPr>
         <w:t xml:space="preserve">Berkedudukan di </w:t>
         <w:tab/>
-        <w:t>: Jl. Andatedi Mallombassang No. 69 Sungguminasa Kab. Gowa selanjutnya disebut sebagai Pejabat Pembuat Komitmen; berdasarkan Surat Perjanjian ${nama_kegiatan} nomor ${</w:t>
-      </w:r>
-      <w:r>
-        <w:rPr>
-          <w:rFonts w:eastAsia="Arial" w:cs="Arial" w:ascii="Arial" w:hAnsi="Arial"/>
-          <w:color w:val="0D0D0D"/>
-        </w:rPr>
-        <w:t>n</w:t>
-      </w:r>
-      <w:r>
-        <w:rPr>
-          <w:rFonts w:eastAsia="Arial" w:cs="Arial" w:ascii="Arial" w:hAnsi="Arial"/>
-          <w:color w:val="0D0D0D"/>
-        </w:rPr>
-        <w:t>omorSPK} tanggal ${tglSPK}, bersama ini memerintahkan:</w:t>
+        <w:t>: Jl. Andatedi Mallombassang No. 69 Sungguminasa Kab. Gowa selanjutnya disebut sebagai Pejabat Pembuat Komitmen; berdasarkan Surat Perjanjian ${nama_kegiatan} nomor ${nomorSPK} tanggal ${tglSPK}, bersama ini memerintahkan:</w:t>
       </w:r>
     </w:p>
     <w:p>
@@ -11445,14 +11397,7 @@
         </w:rPr>
         <w:t xml:space="preserve">Nama                   </w:t>
         <w:tab/>
-        <w:t>: ${</w:t>
-      </w:r>
-      <w:r>
-        <w:rPr>
-          <w:rFonts w:eastAsia="Arial" w:cs="Arial" w:ascii="Arial" w:hAnsi="Arial"/>
-          <w:color w:val="0D0D0D"/>
-        </w:rPr>
-        <w:t>p</w:t>
+        <w:t>: ${p</w:t>
       </w:r>
       <w:r>
         <w:rPr>
@@ -12060,7 +12005,7 @@
           <w:rFonts w:eastAsia="Arial" w:cs="Arial" w:ascii="Arial" w:hAnsi="Arial"/>
           <w:color w:val="0D0D0D"/>
         </w:rPr>
-        <w:t>Untuk dan atas nama ${Penyedia}</w:t>
+        <w:t>Untuk dan atas nama ${penyedia}</w:t>
       </w:r>
     </w:p>
     <w:p>
@@ -12130,19 +12075,7 @@
         <w:rPr>
           <w:rFonts w:eastAsia="Arial" w:cs="Arial" w:ascii="Arial" w:hAnsi="Arial"/>
         </w:rPr>
-        <w:t>${</w:t>
-      </w:r>
-      <w:r>
-        <w:rPr>
-          <w:rFonts w:eastAsia="Arial" w:cs="Arial" w:ascii="Arial" w:hAnsi="Arial"/>
-        </w:rPr>
-        <w:t>p</w:t>
-      </w:r>
-      <w:r>
-        <w:rPr>
-          <w:rFonts w:eastAsia="Arial" w:cs="Arial" w:ascii="Arial" w:hAnsi="Arial"/>
-        </w:rPr>
-        <w:t>eyettd}</w:t>
+        <w:t>${peyettd}</w:t>
       </w:r>
     </w:p>
     <w:p>

</xml_diff>